<commit_message>
Ajout title ,h1 pages
</commit_message>
<xml_diff>
--- a/B1_Ing_DelbecqLesueurGontard_Doc/TheBible.docx
+++ b/B1_Ing_DelbecqLesueurGontard_Doc/TheBible.docx
@@ -148,21 +148,7 @@
                                         <w:rPr>
                                           <w:color w:val="FFFFFF" w:themeColor="background1"/>
                                         </w:rPr>
-                                        <w:t xml:space="preserve">GONTARD Antinea – LESUEUR </w:t>
-                                      </w:r>
-                                      <w:proofErr w:type="spellStart"/>
-                                      <w:r>
-                                        <w:rPr>
-                                          <w:color w:val="FFFFFF" w:themeColor="background1"/>
-                                        </w:rPr>
-                                        <w:t>Cedric</w:t>
-                                      </w:r>
-                                      <w:proofErr w:type="spellEnd"/>
-                                      <w:r>
-                                        <w:rPr>
-                                          <w:color w:val="FFFFFF" w:themeColor="background1"/>
-                                        </w:rPr>
-                                        <w:t xml:space="preserve"> – DELBECQ Adeline</w:t>
+                                        <w:t>GONTARD Antinea – LESUEUR Cedric – DELBECQ Adeline</w:t>
                                       </w:r>
                                     </w:p>
                                   </w:sdtContent>
@@ -222,30 +208,8 @@
                                         <w:rPr>
                                           <w:color w:val="FFFFFF" w:themeColor="background1"/>
                                         </w:rPr>
-                                        <w:t xml:space="preserve">Far </w:t>
+                                        <w:t>Far Far Away</w:t>
                                       </w:r>
-                                      <w:proofErr w:type="spellStart"/>
-                                      <w:r>
-                                        <w:rPr>
-                                          <w:color w:val="FFFFFF" w:themeColor="background1"/>
-                                        </w:rPr>
-                                        <w:t>Far</w:t>
-                                      </w:r>
-                                      <w:proofErr w:type="spellEnd"/>
-                                      <w:r>
-                                        <w:rPr>
-                                          <w:color w:val="FFFFFF" w:themeColor="background1"/>
-                                        </w:rPr>
-                                        <w:t xml:space="preserve"> </w:t>
-                                      </w:r>
-                                      <w:proofErr w:type="spellStart"/>
-                                      <w:r>
-                                        <w:rPr>
-                                          <w:color w:val="FFFFFF" w:themeColor="background1"/>
-                                        </w:rPr>
-                                        <w:t>Away</w:t>
-                                      </w:r>
-                                      <w:proofErr w:type="spellEnd"/>
                                     </w:sdtContent>
                                   </w:sdt>
                                 </w:p>
@@ -389,21 +353,7 @@
                                   <w:rPr>
                                     <w:color w:val="FFFFFF" w:themeColor="background1"/>
                                   </w:rPr>
-                                  <w:t xml:space="preserve">GONTARD Antinea – LESUEUR </w:t>
-                                </w:r>
-                                <w:proofErr w:type="spellStart"/>
-                                <w:r>
-                                  <w:rPr>
-                                    <w:color w:val="FFFFFF" w:themeColor="background1"/>
-                                  </w:rPr>
-                                  <w:t>Cedric</w:t>
-                                </w:r>
-                                <w:proofErr w:type="spellEnd"/>
-                                <w:r>
-                                  <w:rPr>
-                                    <w:color w:val="FFFFFF" w:themeColor="background1"/>
-                                  </w:rPr>
-                                  <w:t xml:space="preserve"> – DELBECQ Adeline</w:t>
+                                  <w:t>GONTARD Antinea – LESUEUR Cedric – DELBECQ Adeline</w:t>
                                 </w:r>
                               </w:p>
                             </w:sdtContent>
@@ -463,30 +413,8 @@
                                   <w:rPr>
                                     <w:color w:val="FFFFFF" w:themeColor="background1"/>
                                   </w:rPr>
-                                  <w:t xml:space="preserve">Far </w:t>
+                                  <w:t>Far Far Away</w:t>
                                 </w:r>
-                                <w:proofErr w:type="spellStart"/>
-                                <w:r>
-                                  <w:rPr>
-                                    <w:color w:val="FFFFFF" w:themeColor="background1"/>
-                                  </w:rPr>
-                                  <w:t>Far</w:t>
-                                </w:r>
-                                <w:proofErr w:type="spellEnd"/>
-                                <w:r>
-                                  <w:rPr>
-                                    <w:color w:val="FFFFFF" w:themeColor="background1"/>
-                                  </w:rPr>
-                                  <w:t xml:space="preserve"> </w:t>
-                                </w:r>
-                                <w:proofErr w:type="spellStart"/>
-                                <w:r>
-                                  <w:rPr>
-                                    <w:color w:val="FFFFFF" w:themeColor="background1"/>
-                                  </w:rPr>
-                                  <w:t>Away</w:t>
-                                </w:r>
-                                <w:proofErr w:type="spellEnd"/>
                               </w:sdtContent>
                             </w:sdt>
                           </w:p>
@@ -2190,15 +2118,7 @@
     </w:p>
     <w:p>
       <w:r>
-        <w:t>Ces pages seront insérées dans le site d’</w:t>
-      </w:r>
-      <w:proofErr w:type="spellStart"/>
-      <w:r>
-        <w:t>Ynov</w:t>
-      </w:r>
-      <w:proofErr w:type="spellEnd"/>
-      <w:r>
-        <w:t xml:space="preserve"> à la fin. </w:t>
+        <w:t xml:space="preserve">Ces pages seront insérées dans le site d’Ynov à la fin. </w:t>
       </w:r>
     </w:p>
     <w:p/>
@@ -2259,13 +2179,8 @@
       </w:r>
     </w:p>
     <w:p>
-      <w:proofErr w:type="gramStart"/>
-      <w:r>
-        <w:t>différents</w:t>
-      </w:r>
-      <w:proofErr w:type="gramEnd"/>
-      <w:r>
-        <w:t xml:space="preserve"> critères (année, thématique, spécialité, stage / alternance).</w:t>
+      <w:r>
+        <w:t>différents critères (année, thématique, spécialité, stage / alternance).</w:t>
       </w:r>
     </w:p>
     <w:p>
@@ -2274,13 +2189,8 @@
       </w:r>
     </w:p>
     <w:p>
-      <w:proofErr w:type="gramStart"/>
-      <w:r>
-        <w:t>contact</w:t>
-      </w:r>
-      <w:proofErr w:type="gramEnd"/>
-      <w:r>
-        <w:t xml:space="preserve"> pour joindre YNOV si elle est intéressée par une offre.</w:t>
+      <w:r>
+        <w:t>contact pour joindre YNOV si elle est intéressée par une offre.</w:t>
       </w:r>
     </w:p>
     <w:p>
@@ -2289,13 +2199,8 @@
       </w:r>
     </w:p>
     <w:p>
-      <w:proofErr w:type="gramStart"/>
-      <w:r>
-        <w:t>étant</w:t>
-      </w:r>
-      <w:proofErr w:type="gramEnd"/>
-      <w:r>
-        <w:t xml:space="preserve"> que les entreprises trouvent le site par leurs propres moyens.</w:t>
+      <w:r>
+        <w:t>étant que les entreprises trouvent le site par leurs propres moyens.</w:t>
       </w:r>
     </w:p>
     <w:p>
@@ -2304,23 +2209,13 @@
       </w:r>
     </w:p>
     <w:p>
-      <w:proofErr w:type="gramStart"/>
-      <w:r>
-        <w:t>détail</w:t>
-      </w:r>
-      <w:proofErr w:type="gramEnd"/>
-      <w:r>
-        <w:t xml:space="preserve"> des offres dans une base de données. La saisie doit être efficace et utilisable par le</w:t>
-      </w:r>
-    </w:p>
-    <w:p>
-      <w:proofErr w:type="gramStart"/>
-      <w:r>
-        <w:t>personnel</w:t>
-      </w:r>
-      <w:proofErr w:type="gramEnd"/>
-      <w:r>
-        <w:t xml:space="preserve"> d’YNOV</w:t>
+      <w:r>
+        <w:t>détail des offres dans une base de données. La saisie doit être efficace et utilisable par le</w:t>
+      </w:r>
+    </w:p>
+    <w:p>
+      <w:r>
+        <w:t>personnel d’YNOV</w:t>
       </w:r>
     </w:p>
     <w:p/>
@@ -2357,14 +2252,12 @@
       <w:r>
         <w:t xml:space="preserve">Les pages seront agrémentées d’une </w:t>
       </w:r>
-      <w:proofErr w:type="spellStart"/>
       <w:r>
         <w:rPr>
           <w:b/>
         </w:rPr>
         <w:t>NavBar</w:t>
       </w:r>
-      <w:proofErr w:type="spellEnd"/>
       <w:r>
         <w:t xml:space="preserve">. Un menu présent partout. </w:t>
       </w:r>
@@ -2395,7 +2288,7 @@
           <v:shape id="_x0000_i1025" type="#_x0000_t75" style="width:453.6pt;height:79.8pt" o:ole="">
             <v:imagedata r:id="rId9" o:title=""/>
           </v:shape>
-          <o:OLEObject Type="Embed" ProgID="Visio.Drawing.15" ShapeID="_x0000_i1025" DrawAspect="Content" ObjectID="_1588744319" r:id="rId10"/>
+          <o:OLEObject Type="Embed" ProgID="Visio.Drawing.15" ShapeID="_x0000_i1025" DrawAspect="Content" ObjectID="_1588755216" r:id="rId10"/>
         </w:object>
       </w:r>
     </w:p>
@@ -2482,7 +2375,7 @@
           <v:shape id="_x0000_i1026" type="#_x0000_t75" style="width:453pt;height:76.8pt" o:ole="">
             <v:imagedata r:id="rId11" o:title=""/>
           </v:shape>
-          <o:OLEObject Type="Embed" ProgID="Visio.Drawing.15" ShapeID="_x0000_i1026" DrawAspect="Content" ObjectID="_1588744320" r:id="rId12"/>
+          <o:OLEObject Type="Embed" ProgID="Visio.Drawing.15" ShapeID="_x0000_i1026" DrawAspect="Content" ObjectID="_1588755217" r:id="rId12"/>
         </w:object>
       </w:r>
       <w:r>
@@ -2535,7 +2428,7 @@
           <v:shape id="_x0000_i1027" type="#_x0000_t75" style="width:453pt;height:314.4pt" o:ole="">
             <v:imagedata r:id="rId13" o:title=""/>
           </v:shape>
-          <o:OLEObject Type="Embed" ProgID="Visio.Drawing.15" ShapeID="_x0000_i1027" DrawAspect="Content" ObjectID="_1588744321" r:id="rId14"/>
+          <o:OLEObject Type="Embed" ProgID="Visio.Drawing.15" ShapeID="_x0000_i1027" DrawAspect="Content" ObjectID="_1588755218" r:id="rId14"/>
         </w:object>
       </w:r>
       <w:r>
@@ -2554,16 +2447,8 @@
         <w:rPr>
           <w:b/>
         </w:rPr>
-        <w:t xml:space="preserve"> de la </w:t>
-      </w:r>
-      <w:proofErr w:type="spellStart"/>
-      <w:r>
-        <w:rPr>
-          <w:b/>
-        </w:rPr>
-        <w:t>NavBar</w:t>
-      </w:r>
-      <w:proofErr w:type="spellEnd"/>
+        <w:t xml:space="preserve"> de la NavBar</w:t>
+      </w:r>
       <w:r>
         <w:rPr>
           <w:b/>
@@ -2723,6 +2608,45 @@
       <w:bookmarkEnd w:id="5"/>
     </w:p>
     <w:p>
+      <w:r>
+        <w:rPr>
+          <w:b/>
+        </w:rPr>
+        <w:t>Titre h1</w:t>
+      </w:r>
+      <w:r>
+        <w:t xml:space="preserve"> : </w:t>
+      </w:r>
+      <w:r>
+        <w:t>Recruter nos étudiants</w:t>
+      </w:r>
+    </w:p>
+    <w:p>
+      <w:r>
+        <w:rPr>
+          <w:b/>
+        </w:rPr>
+        <w:t>Title :</w:t>
+      </w:r>
+      <w:r>
+        <w:t xml:space="preserve"> Recruter nos étudiants – YNOV Lyon</w:t>
+      </w:r>
+    </w:p>
+    <w:p>
+      <w:pPr>
+        <w:rPr>
+          <w:b/>
+        </w:rPr>
+      </w:pPr>
+      <w:r>
+        <w:rPr>
+          <w:b/>
+        </w:rPr>
+        <w:t xml:space="preserve">Url réécrit : </w:t>
+      </w:r>
+    </w:p>
+    <w:p/>
+    <w:p>
       <w:pPr>
         <w:pStyle w:val="Titre3"/>
       </w:pPr>
@@ -2734,17 +2658,7 @@
     </w:p>
     <w:p>
       <w:r>
-        <w:t>(</w:t>
-      </w:r>
-      <w:proofErr w:type="spellStart"/>
-      <w:proofErr w:type="gramStart"/>
-      <w:r>
-        <w:t>overview</w:t>
-      </w:r>
-      <w:proofErr w:type="spellEnd"/>
-      <w:proofErr w:type="gramEnd"/>
-      <w:r>
-        <w:t>)</w:t>
+        <w:t>(overview)</w:t>
       </w:r>
     </w:p>
     <w:p>
@@ -2781,6 +2695,50 @@
       <w:bookmarkEnd w:id="7"/>
     </w:p>
     <w:p>
+      <w:r>
+        <w:rPr>
+          <w:b/>
+        </w:rPr>
+        <w:t>Titre h1 :</w:t>
+      </w:r>
+      <w:r>
+        <w:t xml:space="preserve"> </w:t>
+      </w:r>
+      <w:r>
+        <w:t>Recruter des etudiants Titre formation</w:t>
+      </w:r>
+    </w:p>
+    <w:p>
+      <w:r>
+        <w:rPr>
+          <w:b/>
+        </w:rPr>
+        <w:t>Title :</w:t>
+      </w:r>
+      <w:r>
+        <w:t xml:space="preserve"> Recruter des etudiants Titre formation</w:t>
+      </w:r>
+      <w:r>
+        <w:t xml:space="preserve"> </w:t>
+      </w:r>
+      <w:r>
+        <w:t>– YNOV Lyon</w:t>
+      </w:r>
+    </w:p>
+    <w:p>
+      <w:pPr>
+        <w:rPr>
+          <w:b/>
+        </w:rPr>
+      </w:pPr>
+      <w:r>
+        <w:rPr>
+          <w:b/>
+        </w:rPr>
+        <w:t>Url réécrit :</w:t>
+      </w:r>
+    </w:p>
+    <w:p>
       <w:pPr>
         <w:pStyle w:val="Titre3"/>
       </w:pPr>
@@ -2792,17 +2750,7 @@
     </w:p>
     <w:p>
       <w:r>
-        <w:t>(</w:t>
-      </w:r>
-      <w:proofErr w:type="spellStart"/>
-      <w:proofErr w:type="gramStart"/>
-      <w:r>
-        <w:t>overview</w:t>
-      </w:r>
-      <w:proofErr w:type="spellEnd"/>
-      <w:proofErr w:type="gramEnd"/>
-      <w:r>
-        <w:t>)</w:t>
+        <w:t>(overview)</w:t>
       </w:r>
     </w:p>
     <w:p>
@@ -2981,10 +2929,10 @@
     <w:p>
       <w:r>
         <w:object w:dxaOrig="12768" w:dyaOrig="13980">
-          <v:shape id="_x0000_i1038" type="#_x0000_t75" style="width:453pt;height:496.2pt" o:ole="">
+          <v:shape id="_x0000_i1034" type="#_x0000_t75" style="width:453pt;height:496.2pt" o:ole="">
             <v:imagedata r:id="rId15" o:title=""/>
           </v:shape>
-          <o:OLEObject Type="Embed" ProgID="Visio.Drawing.15" ShapeID="_x0000_i1038" DrawAspect="Content" ObjectID="_1588744322" r:id="rId16"/>
+          <o:OLEObject Type="Embed" ProgID="Visio.Drawing.15" ShapeID="_x0000_i1034" DrawAspect="Content" ObjectID="_1588755219" r:id="rId16"/>
         </w:object>
       </w:r>
       <w:r>
@@ -3060,7 +3008,7 @@
           <v:shape id="_x0000_i1029" type="#_x0000_t75" style="width:453pt;height:28.2pt" o:ole="">
             <v:imagedata r:id="rId17" o:title=""/>
           </v:shape>
-          <o:OLEObject Type="Embed" ProgID="Visio.Drawing.15" ShapeID="_x0000_i1029" DrawAspect="Content" ObjectID="_1588744323" r:id="rId18"/>
+          <o:OLEObject Type="Embed" ProgID="Visio.Drawing.15" ShapeID="_x0000_i1029" DrawAspect="Content" ObjectID="_1588755220" r:id="rId18"/>
         </w:object>
       </w:r>
     </w:p>
@@ -3141,92 +3089,144 @@
       <w:bookmarkEnd w:id="11"/>
     </w:p>
     <w:p>
+      <w:r>
+        <w:rPr>
+          <w:b/>
+        </w:rPr>
+        <w:t>Titre h1 :</w:t>
+      </w:r>
+      <w:r>
+        <w:t xml:space="preserve"> Profil Titre du profil</w:t>
+      </w:r>
+    </w:p>
+    <w:p>
+      <w:r>
+        <w:rPr>
+          <w:b/>
+        </w:rPr>
+        <w:t>Title :</w:t>
+      </w:r>
+      <w:r>
+        <w:t xml:space="preserve"> Profil Titre Profil – YNOV Lyon</w:t>
+      </w:r>
+    </w:p>
+    <w:p>
+      <w:pPr>
+        <w:rPr>
+          <w:b/>
+        </w:rPr>
+      </w:pPr>
+      <w:r>
+        <w:rPr>
+          <w:b/>
+        </w:rPr>
+        <w:t>Url réécrit :</w:t>
+      </w:r>
+    </w:p>
+    <w:p>
+      <w:pPr>
+        <w:rPr>
+          <w:b/>
+        </w:rPr>
+      </w:pPr>
+      <w:bookmarkStart w:id="12" w:name="_GoBack"/>
+      <w:bookmarkEnd w:id="12"/>
+    </w:p>
+    <w:p>
       <w:pPr>
         <w:pStyle w:val="Titre3"/>
       </w:pPr>
-      <w:bookmarkStart w:id="12" w:name="_Toc514945383"/>
+      <w:bookmarkStart w:id="13" w:name="_Toc514945383"/>
       <w:r>
         <w:t>II.3.1 Le Wireframe</w:t>
       </w:r>
-      <w:bookmarkEnd w:id="12"/>
-    </w:p>
-    <w:p>
-      <w:r>
-        <w:t>(</w:t>
-      </w:r>
-      <w:proofErr w:type="spellStart"/>
-      <w:proofErr w:type="gramStart"/>
-      <w:r>
-        <w:t>overview</w:t>
-      </w:r>
-      <w:proofErr w:type="spellEnd"/>
-      <w:proofErr w:type="gramEnd"/>
-      <w:r>
-        <w:t>)</w:t>
-      </w:r>
-    </w:p>
-    <w:p>
-      <w:proofErr w:type="spellStart"/>
-      <w:r>
-        <w:t>Prescence</w:t>
-      </w:r>
-      <w:proofErr w:type="spellEnd"/>
-      <w:r>
-        <w:t xml:space="preserve"> de tag pour </w:t>
-      </w:r>
-      <w:proofErr w:type="spellStart"/>
-      <w:r>
-        <w:t>differents</w:t>
-      </w:r>
-      <w:proofErr w:type="spellEnd"/>
+      <w:bookmarkEnd w:id="13"/>
+    </w:p>
+    <w:p>
+      <w:r>
+        <w:t>(overview)</w:t>
+      </w:r>
+    </w:p>
+    <w:p>
+      <w:r>
+        <w:t>Prescence de tag pour differents critere</w:t>
+      </w:r>
+    </w:p>
+    <w:p>
+      <w:r>
+        <w:t>Les gens qui on ce profil</w:t>
+      </w:r>
+    </w:p>
+    <w:p/>
+    <w:p>
+      <w:pPr>
+        <w:pStyle w:val="Titre3"/>
+      </w:pPr>
+      <w:bookmarkStart w:id="14" w:name="_Toc514945384"/>
+      <w:r>
+        <w:t>II.3.2 Contact</w:t>
+      </w:r>
+      <w:bookmarkEnd w:id="14"/>
+    </w:p>
+    <w:p/>
+    <w:p>
+      <w:pPr>
+        <w:pStyle w:val="Titre2"/>
+      </w:pPr>
+      <w:bookmarkStart w:id="15" w:name="_Toc514945385"/>
+      <w:r>
+        <w:t xml:space="preserve">II.4 </w:t>
+      </w:r>
+      <w:r>
+        <w:t>Charte Graphique</w:t>
+      </w:r>
+      <w:bookmarkEnd w:id="15"/>
       <w:r>
         <w:t xml:space="preserve"> </w:t>
       </w:r>
-      <w:proofErr w:type="spellStart"/>
-      <w:r>
-        <w:t>critere</w:t>
-      </w:r>
-      <w:proofErr w:type="spellEnd"/>
-    </w:p>
-    <w:p>
-      <w:r>
-        <w:t xml:space="preserve">Les gens qui </w:t>
-      </w:r>
-      <w:proofErr w:type="spellStart"/>
-      <w:r>
-        <w:t>on</w:t>
-      </w:r>
-      <w:proofErr w:type="spellEnd"/>
-      <w:r>
-        <w:t xml:space="preserve"> ce profil</w:t>
-      </w:r>
     </w:p>
     <w:p/>
     <w:p>
-      <w:pPr>
-        <w:pStyle w:val="Titre3"/>
-      </w:pPr>
-      <w:bookmarkStart w:id="13" w:name="_Toc514945384"/>
-      <w:r>
-        <w:t>II.3.2 Contact</w:t>
-      </w:r>
-      <w:bookmarkEnd w:id="13"/>
+      <w:r>
+        <w:t>Typographie</w:t>
+      </w:r>
     </w:p>
     <w:p/>
     <w:p>
-      <w:pPr>
-        <w:pStyle w:val="Titre2"/>
-      </w:pPr>
-      <w:bookmarkStart w:id="14" w:name="_Toc514945385"/>
-      <w:r>
-        <w:t xml:space="preserve">II.4 </w:t>
-      </w:r>
-      <w:r>
-        <w:t>Charte Graphique</w:t>
-      </w:r>
-      <w:bookmarkEnd w:id="14"/>
-      <w:r>
-        <w:t xml:space="preserve"> </w:t>
+      <w:r>
+        <w:t>Colorimétrie</w:t>
+      </w:r>
+    </w:p>
+    <w:p>
+      <w:r>
+        <w:t>#f93448</w:t>
+      </w:r>
+      <w:r>
+        <w:t> : h1, bouton</w:t>
+      </w:r>
+    </w:p>
+    <w:p>
+      <w:r>
+        <w:t>#00a192</w:t>
+      </w:r>
+      <w:r>
+        <w:t xml:space="preserve"> : bouton, </w:t>
+      </w:r>
+    </w:p>
+    <w:p>
+      <w:r>
+        <w:t>#000000</w:t>
+      </w:r>
+      <w:r>
+        <w:t> : Fond navbar lor du scroll</w:t>
+      </w:r>
+    </w:p>
+    <w:p>
+      <w:r>
+        <w:t>#363636</w:t>
+      </w:r>
+      <w:r>
+        <w:t> : fond footer,</w:t>
       </w:r>
     </w:p>
     <w:p>
@@ -3247,7 +3247,7 @@
       <w:pPr>
         <w:pStyle w:val="Titre1"/>
       </w:pPr>
-      <w:bookmarkStart w:id="15" w:name="_Toc514945386"/>
+      <w:bookmarkStart w:id="16" w:name="_Toc514945386"/>
       <w:r>
         <w:lastRenderedPageBreak/>
         <w:t xml:space="preserve">III. </w:t>
@@ -3258,7 +3258,7 @@
       <w:r>
         <w:t>Formulaires</w:t>
       </w:r>
-      <w:bookmarkEnd w:id="15"/>
+      <w:bookmarkEnd w:id="16"/>
     </w:p>
     <w:p/>
     <w:p>
@@ -3268,7 +3268,7 @@
           <w:rStyle w:val="Titre2Car"/>
         </w:rPr>
       </w:pPr>
-      <w:bookmarkStart w:id="16" w:name="_Toc514945387"/>
+      <w:bookmarkStart w:id="17" w:name="_Toc514945387"/>
       <w:r>
         <w:t xml:space="preserve">III.1 </w:t>
       </w:r>
@@ -3287,7 +3287,7 @@
         </w:rPr>
         <w:t xml:space="preserve"> un profil</w:t>
       </w:r>
-      <w:bookmarkEnd w:id="16"/>
+      <w:bookmarkEnd w:id="17"/>
     </w:p>
     <w:p>
       <w:pPr>
@@ -3313,7 +3313,6 @@
         </w:rPr>
         <w:t>« </w:t>
       </w:r>
-      <w:proofErr w:type="spellStart"/>
       <w:r>
         <w:rPr>
           <w:b/>
@@ -3324,14 +3323,7 @@
         <w:rPr>
           <w:b/>
         </w:rPr>
-        <w:t>ist.php</w:t>
-      </w:r>
-      <w:proofErr w:type="spellEnd"/>
-      <w:r>
-        <w:rPr>
-          <w:b/>
-        </w:rPr>
-        <w:t> »</w:t>
+        <w:t>ist.php »</w:t>
       </w:r>
       <w:r>
         <w:rPr>
@@ -3461,15 +3453,7 @@
         <w:t>différentes en fonction de la formation</w:t>
       </w:r>
       <w:r>
-        <w:t xml:space="preserve"> (Jeux Vidéo, </w:t>
-      </w:r>
-      <w:proofErr w:type="spellStart"/>
-      <w:r>
-        <w:t>Ingesup</w:t>
-      </w:r>
-      <w:proofErr w:type="spellEnd"/>
-      <w:r>
-        <w:t>, ...)</w:t>
+        <w:t xml:space="preserve"> (Jeux Vidéo, Ingesup, ...)</w:t>
       </w:r>
     </w:p>
     <w:p>
@@ -3553,7 +3537,7 @@
             <v:imagedata r:id="rId19" o:title=""/>
             <w10:wrap type="topAndBottom"/>
           </v:shape>
-          <o:OLEObject Type="Embed" ProgID="Visio.Drawing.15" ShapeID="_x0000_s1028" DrawAspect="Content" ObjectID="_1588744325" r:id="rId20"/>
+          <o:OLEObject Type="Embed" ProgID="Visio.Drawing.15" ShapeID="_x0000_s1028" DrawAspect="Content" ObjectID="_1588755222" r:id="rId20"/>
         </w:object>
       </w:r>
     </w:p>
@@ -3568,20 +3552,15 @@
       <w:pPr>
         <w:pStyle w:val="Titre2"/>
       </w:pPr>
-      <w:bookmarkStart w:id="17" w:name="_Toc514945388"/>
+      <w:bookmarkStart w:id="18" w:name="_Toc514945388"/>
       <w:r>
         <w:lastRenderedPageBreak/>
         <w:t xml:space="preserve">III.2 </w:t>
       </w:r>
       <w:r>
-        <w:t xml:space="preserve">Contacter </w:t>
-      </w:r>
-      <w:proofErr w:type="spellStart"/>
-      <w:r>
-        <w:t>Ynov</w:t>
-      </w:r>
-      <w:bookmarkEnd w:id="17"/>
-      <w:proofErr w:type="spellEnd"/>
+        <w:t>Contacter Ynov</w:t>
+      </w:r>
+      <w:bookmarkEnd w:id="18"/>
     </w:p>
     <w:p>
       <w:pPr>
@@ -3602,16 +3581,8 @@
         <w:rPr>
           <w:b/>
         </w:rPr>
-        <w:t xml:space="preserve">Contacter </w:t>
-      </w:r>
-      <w:proofErr w:type="spellStart"/>
-      <w:r>
-        <w:rPr>
-          <w:b/>
-        </w:rPr>
-        <w:t>Ynov</w:t>
-      </w:r>
-      <w:proofErr w:type="spellEnd"/>
+        <w:t>Contacter Ynov</w:t>
+      </w:r>
       <w:r>
         <w:rPr>
           <w:b/>
@@ -3627,7 +3598,6 @@
         </w:rPr>
         <w:t>« </w:t>
       </w:r>
-      <w:proofErr w:type="spellStart"/>
       <w:r>
         <w:rPr>
           <w:b/>
@@ -3638,14 +3608,7 @@
         <w:rPr>
           <w:b/>
         </w:rPr>
-        <w:t>.php</w:t>
-      </w:r>
-      <w:proofErr w:type="spellEnd"/>
-      <w:r>
-        <w:rPr>
-          <w:b/>
-        </w:rPr>
-        <w:t> »</w:t>
+        <w:t>.php »</w:t>
       </w:r>
       <w:r>
         <w:rPr>
@@ -3666,15 +3629,7 @@
         <w:t>Ce formulaire</w:t>
       </w:r>
       <w:r>
-        <w:t xml:space="preserve"> permettra de contacter </w:t>
-      </w:r>
-      <w:proofErr w:type="spellStart"/>
-      <w:r>
-        <w:t>Ynov</w:t>
-      </w:r>
-      <w:proofErr w:type="spellEnd"/>
-      <w:r>
-        <w:t xml:space="preserve"> par rapport à </w:t>
+        <w:t xml:space="preserve"> permettra de contacter Ynov par rapport à </w:t>
       </w:r>
       <w:r>
         <w:rPr>
@@ -3770,7 +3725,7 @@
             <v:imagedata r:id="rId21" o:title=""/>
             <w10:wrap type="topAndBottom"/>
           </v:shape>
-          <o:OLEObject Type="Embed" ProgID="Visio.Drawing.15" ShapeID="_x0000_s1029" DrawAspect="Content" ObjectID="_1588744326" r:id="rId22"/>
+          <o:OLEObject Type="Embed" ProgID="Visio.Drawing.15" ShapeID="_x0000_s1029" DrawAspect="Content" ObjectID="_1588755223" r:id="rId22"/>
         </w:object>
       </w:r>
       <w:r>
@@ -3781,24 +3736,22 @@
       <w:pPr>
         <w:pStyle w:val="Titre1"/>
       </w:pPr>
-      <w:bookmarkStart w:id="18" w:name="_Toc514945389"/>
+      <w:bookmarkStart w:id="19" w:name="_Toc514945389"/>
       <w:r>
         <w:lastRenderedPageBreak/>
         <w:t>Arborescence</w:t>
       </w:r>
-      <w:bookmarkEnd w:id="18"/>
+      <w:bookmarkEnd w:id="19"/>
     </w:p>
     <w:p>
       <w:r>
         <w:object w:dxaOrig="11700" w:dyaOrig="25068">
-          <v:shape id="_x0000_i1043" type="#_x0000_t75" style="width:317.4pt;height:680.4pt" o:ole="">
+          <v:shape id="_x0000_i1032" type="#_x0000_t75" style="width:317.4pt;height:680.4pt" o:ole="">
             <v:imagedata r:id="rId23" o:title=""/>
           </v:shape>
-          <o:OLEObject Type="Embed" ProgID="Visio.Drawing.15" ShapeID="_x0000_i1043" DrawAspect="Content" ObjectID="_1588744324" r:id="rId24"/>
+          <o:OLEObject Type="Embed" ProgID="Visio.Drawing.15" ShapeID="_x0000_i1032" DrawAspect="Content" ObjectID="_1588755221" r:id="rId24"/>
         </w:object>
       </w:r>
-      <w:bookmarkStart w:id="19" w:name="_GoBack"/>
-      <w:bookmarkEnd w:id="19"/>
     </w:p>
     <w:p>
       <w:pPr>
@@ -3857,59 +3810,49 @@
         <w:t>Fichier dans dossier :</w:t>
       </w:r>
       <w:r>
+        <w:t xml:space="preserve"> NomFichier</w:t>
+      </w:r>
+    </w:p>
+    <w:p/>
+    <w:p>
+      <w:pPr>
+        <w:pStyle w:val="Titre2"/>
+      </w:pPr>
+      <w:bookmarkStart w:id="22" w:name="_Toc514945392"/>
+      <w:r>
+        <w:t>Code</w:t>
+      </w:r>
+      <w:bookmarkEnd w:id="22"/>
+      <w:r>
+        <w:t> </w:t>
+      </w:r>
+    </w:p>
+    <w:p>
+      <w:r>
+        <w:rPr>
+          <w:b/>
+        </w:rPr>
+        <w:t>Variable :</w:t>
+      </w:r>
+      <w:r>
+        <w:t xml:space="preserve"> n…N…</w:t>
+      </w:r>
+    </w:p>
+    <w:p>
+      <w:r>
+        <w:rPr>
+          <w:b/>
+        </w:rPr>
+        <w:t>Fonction :</w:t>
+      </w:r>
+      <w:r>
+        <w:t xml:space="preserve"> N…N…</w:t>
+      </w:r>
+      <w:r>
         <w:t xml:space="preserve"> </w:t>
       </w:r>
-      <w:proofErr w:type="spellStart"/>
-      <w:r>
-        <w:t>NomFichier</w:t>
-      </w:r>
-      <w:proofErr w:type="spellEnd"/>
-    </w:p>
-    <w:p/>
-    <w:p>
-      <w:pPr>
-        <w:pStyle w:val="Titre2"/>
-      </w:pPr>
-      <w:bookmarkStart w:id="22" w:name="_Toc514945392"/>
-      <w:r>
-        <w:t>Code</w:t>
-      </w:r>
-      <w:bookmarkEnd w:id="22"/>
-      <w:r>
-        <w:t> </w:t>
-      </w:r>
-    </w:p>
-    <w:p>
-      <w:r>
-        <w:rPr>
-          <w:b/>
-        </w:rPr>
-        <w:t>Variable :</w:t>
-      </w:r>
-      <w:r>
-        <w:t xml:space="preserve"> n…N…</w:t>
-      </w:r>
-    </w:p>
-    <w:p>
-      <w:r>
-        <w:rPr>
-          <w:b/>
-        </w:rPr>
-        <w:t>Fonction :</w:t>
-      </w:r>
-      <w:r>
-        <w:t xml:space="preserve"> N…N…</w:t>
-      </w:r>
-      <w:r>
-        <w:t xml:space="preserve"> </w:t>
-      </w:r>
-      <w:proofErr w:type="gramStart"/>
-      <w:r>
-        <w:t>( _</w:t>
-      </w:r>
-      <w:proofErr w:type="gramEnd"/>
-      <w:r>
-        <w:t>n…N…)</w:t>
+      <w:r>
+        <w:t>( _n…N…)</w:t>
       </w:r>
     </w:p>
     <w:p>
@@ -3973,15 +3916,7 @@
     </w:p>
     <w:p>
       <w:r>
-        <w:t xml:space="preserve">Les </w:t>
-      </w:r>
-      <w:proofErr w:type="spellStart"/>
-      <w:r>
-        <w:t>Sidemaps</w:t>
-      </w:r>
-      <w:proofErr w:type="spellEnd"/>
-      <w:r>
-        <w:t xml:space="preserve"> pour chaque page. </w:t>
+        <w:t xml:space="preserve">Les Sidemaps pour chaque page. </w:t>
       </w:r>
     </w:p>
     <w:p>
@@ -4019,18 +3954,10 @@
     </w:p>
     <w:p>
       <w:r>
-        <w:t>Implémenter la charte graphique d’</w:t>
-      </w:r>
-      <w:proofErr w:type="spellStart"/>
-      <w:r>
-        <w:t>Yno</w:t>
-      </w:r>
-      <w:r>
-        <w:t>v</w:t>
-      </w:r>
-      <w:proofErr w:type="spellEnd"/>
-      <w:r>
-        <w:t>.</w:t>
+        <w:t>Implémenter la charte graphique d’Yno</w:t>
+      </w:r>
+      <w:r>
+        <w:t>v.</w:t>
       </w:r>
     </w:p>
     <w:p/>
@@ -6013,7 +5940,7 @@
 </file>
 
 <file path=customXml/itemProps2.xml><?xml version="1.0" encoding="utf-8"?>
-<ds:datastoreItem xmlns:ds="http://schemas.openxmlformats.org/officeDocument/2006/customXml" ds:itemID="{D7109B9E-20BA-4829-8D68-CA9B2FE65CFC}">
+<ds:datastoreItem xmlns:ds="http://schemas.openxmlformats.org/officeDocument/2006/customXml" ds:itemID="{126F1D78-A23F-4549-8ED3-F13A6A30C19D}">
   <ds:schemaRefs>
     <ds:schemaRef ds:uri="http://schemas.openxmlformats.org/officeDocument/2006/bibliography"/>
   </ds:schemaRefs>

</xml_diff>